<commit_message>
SJD requirement & add timeline
</commit_message>
<xml_diff>
--- a/SJD/Requirements_Group8_Injector.docx
+++ b/SJD/Requirements_Group8_Injector.docx
@@ -425,13 +425,12 @@
                                     </w:r>
                                     <w:r>
                                       <w:rPr>
-                                        <w:rFonts w:hint="eastAsia"/>
                                         <w:color w:val="595959" w:themeColor="text1" w:themeTint="A6"/>
                                         <w:sz w:val="20"/>
                                         <w:szCs w:val="20"/>
                                         <w:lang w:eastAsia="zh-CN"/>
                                       </w:rPr>
-                                      <w:t>沈君达</w:t>
+                                      <w:t>Junda Shen</w:t>
                                     </w:r>
                                   </w:sdtContent>
                                 </w:sdt>
@@ -546,13 +545,12 @@
                               </w:r>
                               <w:r>
                                 <w:rPr>
-                                  <w:rFonts w:hint="eastAsia"/>
                                   <w:color w:val="595959" w:themeColor="text1" w:themeTint="A6"/>
                                   <w:sz w:val="20"/>
                                   <w:szCs w:val="20"/>
                                   <w:lang w:eastAsia="zh-CN"/>
                                 </w:rPr>
-                                <w:t>沈君达</w:t>
+                                <w:t>Junda Shen</w:t>
                               </w:r>
                             </w:sdtContent>
                           </w:sdt>
@@ -700,7 +698,7 @@
                                         <w:sz w:val="36"/>
                                         <w:szCs w:val="36"/>
                                       </w:rPr>
-                                      <w:t>Painkiller Injector System</w:t>
+                                      <w:t>Painkiller Injector</w:t>
                                     </w:r>
                                   </w:sdtContent>
                                 </w:sdt>
@@ -802,7 +800,7 @@
                                   <w:sz w:val="36"/>
                                   <w:szCs w:val="36"/>
                                 </w:rPr>
-                                <w:t>Painkiller Injector System</w:t>
+                                <w:t>Painkiller Injector</w:t>
                               </w:r>
                             </w:sdtContent>
                           </w:sdt>
@@ -863,7 +861,7 @@
         </w:p>
         <w:p>
           <w:pPr>
-            <w:pStyle w:val="TOC2"/>
+            <w:pStyle w:val="TOC1"/>
             <w:tabs>
               <w:tab w:val="right" w:leader="dot" w:pos="9350"/>
             </w:tabs>
@@ -891,13 +889,130 @@
             </w:rPr>
             <w:fldChar w:fldCharType="separate"/>
           </w:r>
-          <w:hyperlink w:anchor="_Toc39492965" w:history="1">
+          <w:bookmarkStart w:id="0" w:name="_GoBack"/>
+          <w:bookmarkEnd w:id="0"/>
+          <w:r>
+            <w:rPr>
+              <w:rStyle w:val="ac"/>
+              <w:noProof/>
+            </w:rPr>
+            <w:fldChar w:fldCharType="begin"/>
+          </w:r>
+          <w:r>
+            <w:rPr>
+              <w:rStyle w:val="ac"/>
+              <w:noProof/>
+            </w:rPr>
+            <w:instrText xml:space="preserve"> </w:instrText>
+          </w:r>
+          <w:r>
+            <w:rPr>
+              <w:noProof/>
+            </w:rPr>
+            <w:instrText>HYPERLINK \l "_Toc44374067"</w:instrText>
+          </w:r>
+          <w:r>
+            <w:rPr>
+              <w:rStyle w:val="ac"/>
+              <w:noProof/>
+            </w:rPr>
+            <w:instrText xml:space="preserve"> </w:instrText>
+          </w:r>
+          <w:r>
+            <w:rPr>
+              <w:rStyle w:val="ac"/>
+              <w:noProof/>
+            </w:rPr>
+          </w:r>
+          <w:r>
+            <w:rPr>
+              <w:rStyle w:val="ac"/>
+              <w:noProof/>
+            </w:rPr>
+            <w:fldChar w:fldCharType="separate"/>
+          </w:r>
+          <w:r>
+            <w:rPr>
+              <w:rStyle w:val="ac"/>
+              <w:noProof/>
+            </w:rPr>
+            <w:t>System Objective</w:t>
+          </w:r>
+          <w:r>
+            <w:rPr>
+              <w:noProof/>
+              <w:webHidden/>
+            </w:rPr>
+            <w:tab/>
+          </w:r>
+          <w:r>
+            <w:rPr>
+              <w:noProof/>
+              <w:webHidden/>
+            </w:rPr>
+            <w:fldChar w:fldCharType="begin"/>
+          </w:r>
+          <w:r>
+            <w:rPr>
+              <w:noProof/>
+              <w:webHidden/>
+            </w:rPr>
+            <w:instrText xml:space="preserve"> PAGEREF _Toc44374067 \h </w:instrText>
+          </w:r>
+          <w:r>
+            <w:rPr>
+              <w:noProof/>
+              <w:webHidden/>
+            </w:rPr>
+          </w:r>
+          <w:r>
+            <w:rPr>
+              <w:noProof/>
+              <w:webHidden/>
+            </w:rPr>
+            <w:fldChar w:fldCharType="separate"/>
+          </w:r>
+          <w:r>
+            <w:rPr>
+              <w:noProof/>
+              <w:webHidden/>
+            </w:rPr>
+            <w:t>2</w:t>
+          </w:r>
+          <w:r>
+            <w:rPr>
+              <w:noProof/>
+              <w:webHidden/>
+            </w:rPr>
+            <w:fldChar w:fldCharType="end"/>
+          </w:r>
+          <w:r>
+            <w:rPr>
+              <w:rStyle w:val="ac"/>
+              <w:noProof/>
+            </w:rPr>
+            <w:fldChar w:fldCharType="end"/>
+          </w:r>
+        </w:p>
+        <w:p>
+          <w:pPr>
+            <w:pStyle w:val="TOC1"/>
+            <w:tabs>
+              <w:tab w:val="right" w:leader="dot" w:pos="9350"/>
+            </w:tabs>
+            <w:rPr>
+              <w:noProof/>
+              <w:kern w:val="2"/>
+              <w:sz w:val="21"/>
+            </w:rPr>
+          </w:pPr>
+          <w:hyperlink w:anchor="_Toc44374068" w:history="1">
             <w:r>
               <w:rPr>
                 <w:rStyle w:val="ac"/>
                 <w:noProof/>
               </w:rPr>
-              <w:t>System Objective</w:t>
+              <w:t>Domain Analysis</w:t>
             </w:r>
             <w:r>
               <w:rPr>
@@ -918,7 +1033,7 @@
                 <w:noProof/>
                 <w:webHidden/>
               </w:rPr>
-              <w:instrText xml:space="preserve"> PAGEREF _Toc39492965 \h </w:instrText>
+              <w:instrText xml:space="preserve"> PAGEREF _Toc44374068 \h </w:instrText>
             </w:r>
             <w:r>
               <w:rPr>
@@ -939,6 +1054,216 @@
                 <w:webHidden/>
               </w:rPr>
               <w:t>2</w:t>
+            </w:r>
+            <w:r>
+              <w:rPr>
+                <w:noProof/>
+                <w:webHidden/>
+              </w:rPr>
+              <w:fldChar w:fldCharType="end"/>
+            </w:r>
+          </w:hyperlink>
+        </w:p>
+        <w:p>
+          <w:pPr>
+            <w:pStyle w:val="TOC1"/>
+            <w:tabs>
+              <w:tab w:val="right" w:leader="dot" w:pos="9350"/>
+            </w:tabs>
+            <w:rPr>
+              <w:noProof/>
+              <w:kern w:val="2"/>
+              <w:sz w:val="21"/>
+            </w:rPr>
+          </w:pPr>
+          <w:hyperlink w:anchor="_Toc44374069" w:history="1">
+            <w:r>
+              <w:rPr>
+                <w:rStyle w:val="ac"/>
+                <w:noProof/>
+              </w:rPr>
+              <w:t>System Architecture</w:t>
+            </w:r>
+            <w:r>
+              <w:rPr>
+                <w:noProof/>
+                <w:webHidden/>
+              </w:rPr>
+              <w:tab/>
+            </w:r>
+            <w:r>
+              <w:rPr>
+                <w:noProof/>
+                <w:webHidden/>
+              </w:rPr>
+              <w:fldChar w:fldCharType="begin"/>
+            </w:r>
+            <w:r>
+              <w:rPr>
+                <w:noProof/>
+                <w:webHidden/>
+              </w:rPr>
+              <w:instrText xml:space="preserve"> PAGEREF _Toc44374069 \h </w:instrText>
+            </w:r>
+            <w:r>
+              <w:rPr>
+                <w:noProof/>
+                <w:webHidden/>
+              </w:rPr>
+            </w:r>
+            <w:r>
+              <w:rPr>
+                <w:noProof/>
+                <w:webHidden/>
+              </w:rPr>
+              <w:fldChar w:fldCharType="separate"/>
+            </w:r>
+            <w:r>
+              <w:rPr>
+                <w:noProof/>
+                <w:webHidden/>
+              </w:rPr>
+              <w:t>5</w:t>
+            </w:r>
+            <w:r>
+              <w:rPr>
+                <w:noProof/>
+                <w:webHidden/>
+              </w:rPr>
+              <w:fldChar w:fldCharType="end"/>
+            </w:r>
+          </w:hyperlink>
+        </w:p>
+        <w:p>
+          <w:pPr>
+            <w:pStyle w:val="TOC1"/>
+            <w:tabs>
+              <w:tab w:val="right" w:leader="dot" w:pos="9350"/>
+            </w:tabs>
+            <w:rPr>
+              <w:noProof/>
+              <w:kern w:val="2"/>
+              <w:sz w:val="21"/>
+            </w:rPr>
+          </w:pPr>
+          <w:hyperlink w:anchor="_Toc44374070" w:history="1">
+            <w:r>
+              <w:rPr>
+                <w:rStyle w:val="ac"/>
+                <w:noProof/>
+              </w:rPr>
+              <w:t>Use Cases</w:t>
+            </w:r>
+            <w:r>
+              <w:rPr>
+                <w:noProof/>
+                <w:webHidden/>
+              </w:rPr>
+              <w:tab/>
+            </w:r>
+            <w:r>
+              <w:rPr>
+                <w:noProof/>
+                <w:webHidden/>
+              </w:rPr>
+              <w:fldChar w:fldCharType="begin"/>
+            </w:r>
+            <w:r>
+              <w:rPr>
+                <w:noProof/>
+                <w:webHidden/>
+              </w:rPr>
+              <w:instrText xml:space="preserve"> PAGEREF _Toc44374070 \h </w:instrText>
+            </w:r>
+            <w:r>
+              <w:rPr>
+                <w:noProof/>
+                <w:webHidden/>
+              </w:rPr>
+            </w:r>
+            <w:r>
+              <w:rPr>
+                <w:noProof/>
+                <w:webHidden/>
+              </w:rPr>
+              <w:fldChar w:fldCharType="separate"/>
+            </w:r>
+            <w:r>
+              <w:rPr>
+                <w:noProof/>
+                <w:webHidden/>
+              </w:rPr>
+              <w:t>6</w:t>
+            </w:r>
+            <w:r>
+              <w:rPr>
+                <w:noProof/>
+                <w:webHidden/>
+              </w:rPr>
+              <w:fldChar w:fldCharType="end"/>
+            </w:r>
+          </w:hyperlink>
+        </w:p>
+        <w:p>
+          <w:pPr>
+            <w:pStyle w:val="TOC1"/>
+            <w:tabs>
+              <w:tab w:val="right" w:leader="dot" w:pos="9350"/>
+            </w:tabs>
+            <w:rPr>
+              <w:noProof/>
+              <w:kern w:val="2"/>
+              <w:sz w:val="21"/>
+            </w:rPr>
+          </w:pPr>
+          <w:hyperlink w:anchor="_Toc44374071" w:history="1">
+            <w:r>
+              <w:rPr>
+                <w:rStyle w:val="ac"/>
+                <w:noProof/>
+              </w:rPr>
+              <w:t>Software Requirements</w:t>
+            </w:r>
+            <w:r>
+              <w:rPr>
+                <w:noProof/>
+                <w:webHidden/>
+              </w:rPr>
+              <w:tab/>
+            </w:r>
+            <w:r>
+              <w:rPr>
+                <w:noProof/>
+                <w:webHidden/>
+              </w:rPr>
+              <w:fldChar w:fldCharType="begin"/>
+            </w:r>
+            <w:r>
+              <w:rPr>
+                <w:noProof/>
+                <w:webHidden/>
+              </w:rPr>
+              <w:instrText xml:space="preserve"> PAGEREF _Toc44374071 \h </w:instrText>
+            </w:r>
+            <w:r>
+              <w:rPr>
+                <w:noProof/>
+                <w:webHidden/>
+              </w:rPr>
+            </w:r>
+            <w:r>
+              <w:rPr>
+                <w:noProof/>
+                <w:webHidden/>
+              </w:rPr>
+              <w:fldChar w:fldCharType="separate"/>
+            </w:r>
+            <w:r>
+              <w:rPr>
+                <w:noProof/>
+                <w:webHidden/>
+              </w:rPr>
+              <w:t>7</w:t>
             </w:r>
             <w:r>
               <w:rPr>
@@ -961,13 +1286,13 @@
               <w:sz w:val="21"/>
             </w:rPr>
           </w:pPr>
-          <w:hyperlink w:anchor="_Toc39492966" w:history="1">
+          <w:hyperlink w:anchor="_Toc44374072" w:history="1">
             <w:r>
               <w:rPr>
                 <w:rStyle w:val="ac"/>
                 <w:noProof/>
               </w:rPr>
-              <w:t>Domain Analysis</w:t>
+              <w:t>R1: InjectorDB</w:t>
             </w:r>
             <w:r>
               <w:rPr>
@@ -988,7 +1313,7 @@
                 <w:noProof/>
                 <w:webHidden/>
               </w:rPr>
-              <w:instrText xml:space="preserve"> PAGEREF _Toc39492966 \h </w:instrText>
+              <w:instrText xml:space="preserve"> PAGEREF _Toc44374072 \h </w:instrText>
             </w:r>
             <w:r>
               <w:rPr>
@@ -1008,7 +1333,7 @@
                 <w:noProof/>
                 <w:webHidden/>
               </w:rPr>
-              <w:t>2</w:t>
+              <w:t>7</w:t>
             </w:r>
             <w:r>
               <w:rPr>
@@ -1031,13 +1356,13 @@
               <w:sz w:val="21"/>
             </w:rPr>
           </w:pPr>
-          <w:hyperlink w:anchor="_Toc39492967" w:history="1">
+          <w:hyperlink w:anchor="_Toc44374073" w:history="1">
             <w:r>
               <w:rPr>
                 <w:rStyle w:val="ac"/>
                 <w:noProof/>
               </w:rPr>
-              <w:t>System Architecture</w:t>
+              <w:t>R2: InjectorProcess</w:t>
             </w:r>
             <w:r>
               <w:rPr>
@@ -1058,7 +1383,7 @@
                 <w:noProof/>
                 <w:webHidden/>
               </w:rPr>
-              <w:instrText xml:space="preserve"> PAGEREF _Toc39492967 \h </w:instrText>
+              <w:instrText xml:space="preserve"> PAGEREF _Toc44374073 \h </w:instrText>
             </w:r>
             <w:r>
               <w:rPr>
@@ -1078,7 +1403,7 @@
                 <w:noProof/>
                 <w:webHidden/>
               </w:rPr>
-              <w:t>4</w:t>
+              <w:t>7</w:t>
             </w:r>
             <w:r>
               <w:rPr>
@@ -1101,13 +1426,13 @@
               <w:sz w:val="21"/>
             </w:rPr>
           </w:pPr>
-          <w:hyperlink w:anchor="_Toc39492968" w:history="1">
+          <w:hyperlink w:anchor="_Toc44374074" w:history="1">
             <w:r>
               <w:rPr>
                 <w:rStyle w:val="ac"/>
                 <w:noProof/>
               </w:rPr>
-              <w:t>Use Cases</w:t>
+              <w:t>R3: InjectorUI</w:t>
             </w:r>
             <w:r>
               <w:rPr>
@@ -1128,7 +1453,7 @@
                 <w:noProof/>
                 <w:webHidden/>
               </w:rPr>
-              <w:instrText xml:space="preserve"> PAGEREF _Toc39492968 \h </w:instrText>
+              <w:instrText xml:space="preserve"> PAGEREF _Toc44374074 \h </w:instrText>
             </w:r>
             <w:r>
               <w:rPr>
@@ -1148,287 +1473,7 @@
                 <w:noProof/>
                 <w:webHidden/>
               </w:rPr>
-              <w:t>5</w:t>
-            </w:r>
-            <w:r>
-              <w:rPr>
-                <w:noProof/>
-                <w:webHidden/>
-              </w:rPr>
-              <w:fldChar w:fldCharType="end"/>
-            </w:r>
-          </w:hyperlink>
-        </w:p>
-        <w:p>
-          <w:pPr>
-            <w:pStyle w:val="TOC2"/>
-            <w:tabs>
-              <w:tab w:val="right" w:leader="dot" w:pos="9350"/>
-            </w:tabs>
-            <w:rPr>
-              <w:noProof/>
-              <w:kern w:val="2"/>
-              <w:sz w:val="21"/>
-            </w:rPr>
-          </w:pPr>
-          <w:hyperlink w:anchor="_Toc39492969" w:history="1">
-            <w:r>
-              <w:rPr>
-                <w:rStyle w:val="ac"/>
-                <w:noProof/>
-              </w:rPr>
-              <w:t>Software Requirements</w:t>
-            </w:r>
-            <w:r>
-              <w:rPr>
-                <w:noProof/>
-                <w:webHidden/>
-              </w:rPr>
-              <w:tab/>
-            </w:r>
-            <w:r>
-              <w:rPr>
-                <w:noProof/>
-                <w:webHidden/>
-              </w:rPr>
-              <w:fldChar w:fldCharType="begin"/>
-            </w:r>
-            <w:r>
-              <w:rPr>
-                <w:noProof/>
-                <w:webHidden/>
-              </w:rPr>
-              <w:instrText xml:space="preserve"> PAGEREF _Toc39492969 \h </w:instrText>
-            </w:r>
-            <w:r>
-              <w:rPr>
-                <w:noProof/>
-                <w:webHidden/>
-              </w:rPr>
-            </w:r>
-            <w:r>
-              <w:rPr>
-                <w:noProof/>
-                <w:webHidden/>
-              </w:rPr>
-              <w:fldChar w:fldCharType="separate"/>
-            </w:r>
-            <w:r>
-              <w:rPr>
-                <w:noProof/>
-                <w:webHidden/>
-              </w:rPr>
-              <w:t>6</w:t>
-            </w:r>
-            <w:r>
-              <w:rPr>
-                <w:noProof/>
-                <w:webHidden/>
-              </w:rPr>
-              <w:fldChar w:fldCharType="end"/>
-            </w:r>
-          </w:hyperlink>
-        </w:p>
-        <w:p>
-          <w:pPr>
-            <w:pStyle w:val="TOC3"/>
-            <w:tabs>
-              <w:tab w:val="right" w:leader="dot" w:pos="9350"/>
-            </w:tabs>
-            <w:rPr>
-              <w:noProof/>
-              <w:kern w:val="2"/>
-              <w:sz w:val="21"/>
-            </w:rPr>
-          </w:pPr>
-          <w:hyperlink w:anchor="_Toc39492970" w:history="1">
-            <w:r>
-              <w:rPr>
-                <w:rStyle w:val="ac"/>
-                <w:noProof/>
-              </w:rPr>
-              <w:t>R1: InjectorDB</w:t>
-            </w:r>
-            <w:r>
-              <w:rPr>
-                <w:noProof/>
-                <w:webHidden/>
-              </w:rPr>
-              <w:tab/>
-            </w:r>
-            <w:r>
-              <w:rPr>
-                <w:noProof/>
-                <w:webHidden/>
-              </w:rPr>
-              <w:fldChar w:fldCharType="begin"/>
-            </w:r>
-            <w:r>
-              <w:rPr>
-                <w:noProof/>
-                <w:webHidden/>
-              </w:rPr>
-              <w:instrText xml:space="preserve"> PAGEREF _Toc39492970 \h </w:instrText>
-            </w:r>
-            <w:r>
-              <w:rPr>
-                <w:noProof/>
-                <w:webHidden/>
-              </w:rPr>
-            </w:r>
-            <w:r>
-              <w:rPr>
-                <w:noProof/>
-                <w:webHidden/>
-              </w:rPr>
-              <w:fldChar w:fldCharType="separate"/>
-            </w:r>
-            <w:r>
-              <w:rPr>
-                <w:noProof/>
-                <w:webHidden/>
-              </w:rPr>
-              <w:t>6</w:t>
-            </w:r>
-            <w:r>
-              <w:rPr>
-                <w:noProof/>
-                <w:webHidden/>
-              </w:rPr>
-              <w:fldChar w:fldCharType="end"/>
-            </w:r>
-          </w:hyperlink>
-        </w:p>
-        <w:p>
-          <w:pPr>
-            <w:pStyle w:val="TOC3"/>
-            <w:tabs>
-              <w:tab w:val="right" w:leader="dot" w:pos="9350"/>
-            </w:tabs>
-            <w:rPr>
-              <w:noProof/>
-              <w:kern w:val="2"/>
-              <w:sz w:val="21"/>
-            </w:rPr>
-          </w:pPr>
-          <w:hyperlink w:anchor="_Toc39492971" w:history="1">
-            <w:r>
-              <w:rPr>
-                <w:rStyle w:val="ac"/>
-                <w:noProof/>
-              </w:rPr>
-              <w:t>R2: InjectorProcess</w:t>
-            </w:r>
-            <w:r>
-              <w:rPr>
-                <w:noProof/>
-                <w:webHidden/>
-              </w:rPr>
-              <w:tab/>
-            </w:r>
-            <w:r>
-              <w:rPr>
-                <w:noProof/>
-                <w:webHidden/>
-              </w:rPr>
-              <w:fldChar w:fldCharType="begin"/>
-            </w:r>
-            <w:r>
-              <w:rPr>
-                <w:noProof/>
-                <w:webHidden/>
-              </w:rPr>
-              <w:instrText xml:space="preserve"> PAGEREF _Toc39492971 \h </w:instrText>
-            </w:r>
-            <w:r>
-              <w:rPr>
-                <w:noProof/>
-                <w:webHidden/>
-              </w:rPr>
-            </w:r>
-            <w:r>
-              <w:rPr>
-                <w:noProof/>
-                <w:webHidden/>
-              </w:rPr>
-              <w:fldChar w:fldCharType="separate"/>
-            </w:r>
-            <w:r>
-              <w:rPr>
-                <w:noProof/>
-                <w:webHidden/>
-              </w:rPr>
-              <w:t>6</w:t>
-            </w:r>
-            <w:r>
-              <w:rPr>
-                <w:noProof/>
-                <w:webHidden/>
-              </w:rPr>
-              <w:fldChar w:fldCharType="end"/>
-            </w:r>
-          </w:hyperlink>
-        </w:p>
-        <w:p>
-          <w:pPr>
-            <w:pStyle w:val="TOC3"/>
-            <w:tabs>
-              <w:tab w:val="right" w:leader="dot" w:pos="9350"/>
-            </w:tabs>
-            <w:rPr>
-              <w:noProof/>
-              <w:kern w:val="2"/>
-              <w:sz w:val="21"/>
-            </w:rPr>
-          </w:pPr>
-          <w:hyperlink w:anchor="_Toc39492972" w:history="1">
-            <w:r>
-              <w:rPr>
-                <w:rStyle w:val="ac"/>
-                <w:noProof/>
-              </w:rPr>
-              <w:t>R3: InjectorUI</w:t>
-            </w:r>
-            <w:r>
-              <w:rPr>
-                <w:noProof/>
-                <w:webHidden/>
-              </w:rPr>
-              <w:tab/>
-            </w:r>
-            <w:r>
-              <w:rPr>
-                <w:noProof/>
-                <w:webHidden/>
-              </w:rPr>
-              <w:fldChar w:fldCharType="begin"/>
-            </w:r>
-            <w:r>
-              <w:rPr>
-                <w:noProof/>
-                <w:webHidden/>
-              </w:rPr>
-              <w:instrText xml:space="preserve"> PAGEREF _Toc39492972 \h </w:instrText>
-            </w:r>
-            <w:r>
-              <w:rPr>
-                <w:noProof/>
-                <w:webHidden/>
-              </w:rPr>
-            </w:r>
-            <w:r>
-              <w:rPr>
-                <w:noProof/>
-                <w:webHidden/>
-              </w:rPr>
-              <w:fldChar w:fldCharType="separate"/>
-            </w:r>
-            <w:r>
-              <w:rPr>
-                <w:noProof/>
-                <w:webHidden/>
-              </w:rPr>
-              <w:t>6</w:t>
+              <w:t>7</w:t>
             </w:r>
             <w:r>
               <w:rPr>
@@ -1472,14 +1517,12 @@
         </w:rPr>
         <w:br w:type="page"/>
       </w:r>
-      <w:bookmarkStart w:id="0" w:name="_GoBack"/>
-      <w:bookmarkEnd w:id="0"/>
-    </w:p>
-    <w:p>
-      <w:pPr>
-        <w:pStyle w:val="2"/>
-      </w:pPr>
-      <w:bookmarkStart w:id="1" w:name="_Toc39492965"/>
+    </w:p>
+    <w:p>
+      <w:pPr>
+        <w:pStyle w:val="1"/>
+      </w:pPr>
+      <w:bookmarkStart w:id="1" w:name="_Toc44374067"/>
       <w:r>
         <w:rPr>
           <w:rFonts w:hint="eastAsia"/>
@@ -1571,9 +1614,9 @@
     </w:p>
     <w:p>
       <w:pPr>
-        <w:pStyle w:val="2"/>
-      </w:pPr>
-      <w:bookmarkStart w:id="2" w:name="_Toc39492966"/>
+        <w:pStyle w:val="1"/>
+      </w:pPr>
+      <w:bookmarkStart w:id="2" w:name="_Toc44374068"/>
       <w:commentRangeStart w:id="3"/>
       <w:r>
         <w:t>Domain Analysis</w:t>
@@ -1627,9 +1670,9 @@
           <w:noProof/>
         </w:rPr>
         <w:drawing>
-          <wp:inline distT="0" distB="0" distL="0" distR="0" wp14:anchorId="01232F97" wp14:editId="54616AF3">
-            <wp:extent cx="4982712" cy="2929534"/>
-            <wp:effectExtent l="0" t="0" r="8890" b="4445"/>
+          <wp:inline distT="0" distB="0" distL="0" distR="0" wp14:anchorId="01232F97" wp14:editId="1BFFB229">
+            <wp:extent cx="5226937" cy="3084576"/>
+            <wp:effectExtent l="0" t="0" r="0" b="1905"/>
             <wp:docPr id="1" name="图片 1"/>
             <wp:cNvGraphicFramePr>
               <a:graphicFrameLocks xmlns:a="http://schemas.openxmlformats.org/drawingml/2006/main" noChangeAspect="1"/>
@@ -1656,7 +1699,7 @@
                   <pic:spPr>
                     <a:xfrm>
                       <a:off x="0" y="0"/>
-                      <a:ext cx="4982712" cy="2929534"/>
+                      <a:ext cx="5240619" cy="3092650"/>
                     </a:xfrm>
                     <a:prstGeom prst="rect">
                       <a:avLst/>
@@ -1676,6 +1719,7 @@
     </w:p>
     <w:p>
       <w:r>
+        <w:lastRenderedPageBreak/>
         <w:t xml:space="preserve">                        </w:t>
       </w:r>
       <w:r>
@@ -1683,9 +1727,9 @@
           <w:noProof/>
         </w:rPr>
         <w:drawing>
-          <wp:inline distT="0" distB="0" distL="0" distR="0" wp14:anchorId="3A0AA0F3" wp14:editId="1BBA09BB">
-            <wp:extent cx="3504728" cy="3302254"/>
-            <wp:effectExtent l="0" t="0" r="635" b="0"/>
+          <wp:inline distT="0" distB="0" distL="0" distR="0" wp14:anchorId="3A0AA0F3" wp14:editId="33737638">
+            <wp:extent cx="4779264" cy="5042223"/>
+            <wp:effectExtent l="0" t="0" r="2540" b="6350"/>
             <wp:docPr id="2" name="图片 2"/>
             <wp:cNvGraphicFramePr>
               <a:graphicFrameLocks xmlns:a="http://schemas.openxmlformats.org/drawingml/2006/main" noChangeAspect="1"/>
@@ -1712,7 +1756,7 @@
                   <pic:spPr>
                     <a:xfrm>
                       <a:off x="0" y="0"/>
-                      <a:ext cx="3504728" cy="3302254"/>
+                      <a:ext cx="4786371" cy="5049721"/>
                     </a:xfrm>
                     <a:prstGeom prst="rect">
                       <a:avLst/>
@@ -1727,7 +1771,6 @@
     </w:p>
     <w:p>
       <w:r>
-        <w:lastRenderedPageBreak/>
         <w:t xml:space="preserve">Here is the sequence of events for </w:t>
       </w:r>
       <w:r>
@@ -1742,9 +1785,10 @@
         <w:rPr>
           <w:noProof/>
         </w:rPr>
+        <w:lastRenderedPageBreak/>
         <w:drawing>
-          <wp:inline distT="0" distB="0" distL="0" distR="0" wp14:anchorId="3AC47405" wp14:editId="76A7B406">
-            <wp:extent cx="5943476" cy="6632574"/>
+          <wp:inline distT="0" distB="0" distL="0" distR="0" wp14:anchorId="3AC47405" wp14:editId="50DC3DE5">
+            <wp:extent cx="5943475" cy="6632574"/>
             <wp:effectExtent l="0" t="0" r="635" b="0"/>
             <wp:docPr id="3" name="图片 3"/>
             <wp:cNvGraphicFramePr>
@@ -1772,7 +1816,7 @@
                   <pic:spPr>
                     <a:xfrm>
                       <a:off x="0" y="0"/>
-                      <a:ext cx="5943476" cy="6632574"/>
+                      <a:ext cx="5943475" cy="6632574"/>
                     </a:xfrm>
                     <a:prstGeom prst="rect">
                       <a:avLst/>
@@ -1803,9 +1847,9 @@
         </w:rPr>
         <w:lastRenderedPageBreak/>
         <w:drawing>
-          <wp:inline distT="0" distB="0" distL="0" distR="0" wp14:anchorId="63E35C7E" wp14:editId="4EE35533">
-            <wp:extent cx="5943600" cy="6238730"/>
-            <wp:effectExtent l="0" t="0" r="0" b="0"/>
+          <wp:inline distT="0" distB="0" distL="0" distR="0" wp14:anchorId="63E35C7E" wp14:editId="190810EC">
+            <wp:extent cx="5943599" cy="6238730"/>
+            <wp:effectExtent l="0" t="0" r="635" b="0"/>
             <wp:docPr id="4" name="图片 4"/>
             <wp:cNvGraphicFramePr>
               <a:graphicFrameLocks xmlns:a="http://schemas.openxmlformats.org/drawingml/2006/main" noChangeAspect="1"/>
@@ -1832,7 +1876,7 @@
                   <pic:spPr>
                     <a:xfrm>
                       <a:off x="0" y="0"/>
-                      <a:ext cx="5943600" cy="6238730"/>
+                      <a:ext cx="5943599" cy="6238730"/>
                     </a:xfrm>
                     <a:prstGeom prst="rect">
                       <a:avLst/>
@@ -1850,9 +1894,9 @@
     </w:p>
     <w:p>
       <w:pPr>
-        <w:pStyle w:val="2"/>
-      </w:pPr>
-      <w:bookmarkStart w:id="4" w:name="_Toc39492967"/>
+        <w:pStyle w:val="1"/>
+      </w:pPr>
+      <w:bookmarkStart w:id="4" w:name="_Toc44374069"/>
       <w:r>
         <w:t>System Architecture</w:t>
       </w:r>
@@ -1921,9 +1965,9 @@
     <w:p/>
     <w:p>
       <w:pPr>
-        <w:pStyle w:val="2"/>
-      </w:pPr>
-      <w:bookmarkStart w:id="5" w:name="_Toc39492968"/>
+        <w:pStyle w:val="1"/>
+      </w:pPr>
+      <w:bookmarkStart w:id="5" w:name="_Toc44374070"/>
       <w:r>
         <w:t>Use Cases</w:t>
       </w:r>
@@ -1955,10 +1999,10 @@
           <w:noProof/>
         </w:rPr>
         <w:drawing>
-          <wp:inline distT="0" distB="0" distL="0" distR="0" wp14:anchorId="76A7216D" wp14:editId="08E4A7DB">
-            <wp:extent cx="3517900" cy="4657501"/>
-            <wp:effectExtent l="0" t="0" r="6350" b="0"/>
-            <wp:docPr id="6" name="图片 6" descr="图片包含 游戏机&#10;&#10;描述已自动生成"/>
+          <wp:inline distT="0" distB="0" distL="0" distR="0" wp14:anchorId="76A7216D" wp14:editId="5C8D8B12">
+            <wp:extent cx="3538077" cy="4684215"/>
+            <wp:effectExtent l="0" t="0" r="5715" b="2540"/>
+            <wp:docPr id="6" name="图片 6"/>
             <wp:cNvGraphicFramePr>
               <a:graphicFrameLocks xmlns:a="http://schemas.openxmlformats.org/drawingml/2006/main" noChangeAspect="1"/>
             </wp:cNvGraphicFramePr>
@@ -1984,7 +2028,7 @@
                   <pic:spPr>
                     <a:xfrm>
                       <a:off x="0" y="0"/>
-                      <a:ext cx="3538078" cy="4684215"/>
+                      <a:ext cx="3538077" cy="4684215"/>
                     </a:xfrm>
                     <a:prstGeom prst="rect">
                       <a:avLst/>
@@ -1999,9 +2043,9 @@
     </w:p>
     <w:p>
       <w:pPr>
-        <w:pStyle w:val="2"/>
-      </w:pPr>
-      <w:bookmarkStart w:id="6" w:name="_Toc39492969"/>
+        <w:pStyle w:val="1"/>
+      </w:pPr>
+      <w:bookmarkStart w:id="6" w:name="_Toc44374071"/>
       <w:commentRangeStart w:id="7"/>
       <w:r>
         <w:lastRenderedPageBreak/>
@@ -2018,22 +2062,18 @@
       </w:r>
       <w:bookmarkEnd w:id="6"/>
     </w:p>
-    <w:p/>
-    <w:p>
-      <w:pPr>
-        <w:pStyle w:val="3"/>
-        <w:ind w:left="360"/>
-      </w:pPr>
-      <w:bookmarkStart w:id="8" w:name="_Toc39492970"/>
+    <w:p>
+      <w:pPr>
+        <w:pStyle w:val="2"/>
+      </w:pPr>
+      <w:bookmarkStart w:id="8" w:name="_Toc44374072"/>
       <w:r>
         <w:t xml:space="preserve">R1: </w:t>
       </w:r>
-      <w:proofErr w:type="spellStart"/>
       <w:r>
         <w:t>InjectorDB</w:t>
       </w:r>
       <w:bookmarkEnd w:id="8"/>
-      <w:proofErr w:type="spellEnd"/>
     </w:p>
     <w:p>
       <w:pPr>
@@ -2047,15 +2087,7 @@
         <w:t xml:space="preserve">R1.1: </w:t>
       </w:r>
       <w:r>
-        <w:t xml:space="preserve">The </w:t>
-      </w:r>
-      <w:proofErr w:type="spellStart"/>
-      <w:r>
-        <w:t>InjectorDB</w:t>
-      </w:r>
-      <w:proofErr w:type="spellEnd"/>
-      <w:r>
-        <w:t xml:space="preserve"> should be able to store </w:t>
+        <w:t xml:space="preserve">The InjectorDB should be able to store </w:t>
       </w:r>
       <w:r>
         <w:t xml:space="preserve">and update </w:t>
@@ -2075,11 +2107,9 @@
       <w:r>
         <w:t xml:space="preserve">R1.1.1: The </w:t>
       </w:r>
-      <w:proofErr w:type="spellStart"/>
       <w:r>
         <w:t>InjectorDB</w:t>
       </w:r>
-      <w:proofErr w:type="spellEnd"/>
       <w:r>
         <w:t xml:space="preserve"> should be able to </w:t>
       </w:r>
@@ -2099,21 +2129,19 @@
         <w:t xml:space="preserve">R1.1.2: </w:t>
       </w:r>
       <w:r>
-        <w:t xml:space="preserve">The </w:t>
-      </w:r>
-      <w:proofErr w:type="spellStart"/>
-      <w:r>
-        <w:t>InjectorDB</w:t>
-      </w:r>
-      <w:proofErr w:type="spellEnd"/>
-      <w:r>
-        <w:t xml:space="preserve"> should be able to store baseline</w:t>
+        <w:t>The InjectorDB should be able to store baseline</w:t>
+      </w:r>
+      <w:r>
+        <w:t>, baseline for emergency</w:t>
       </w:r>
       <w:r>
         <w:t>,</w:t>
       </w:r>
       <w:r>
         <w:t xml:space="preserve"> bolus</w:t>
+      </w:r>
+      <w:r>
+        <w:t>, bolus for emergency</w:t>
       </w:r>
       <w:r>
         <w:t xml:space="preserve"> and patient authority</w:t>
@@ -2131,15 +2159,10 @@
         <w:t xml:space="preserve">R1.1.3: </w:t>
       </w:r>
       <w:r>
-        <w:t xml:space="preserve">The </w:t>
-      </w:r>
-      <w:proofErr w:type="spellStart"/>
-      <w:r>
-        <w:t>InjectorDB</w:t>
-      </w:r>
-      <w:proofErr w:type="spellEnd"/>
-      <w:r>
-        <w:t xml:space="preserve"> should be able to update and store the amount of painkiller that has been injected to the patient on that day</w:t>
+        <w:t xml:space="preserve">The InjectorDB should be able to update and store the amount of painkiller that has been injected to the patient </w:t>
+      </w:r>
+      <w:r>
+        <w:t>in a short period and in one day</w:t>
       </w:r>
     </w:p>
     <w:p>
@@ -2154,37 +2177,21 @@
         <w:t xml:space="preserve">R1.2: </w:t>
       </w:r>
       <w:r>
-        <w:t xml:space="preserve">The </w:t>
-      </w:r>
-      <w:proofErr w:type="spellStart"/>
-      <w:r>
-        <w:t>InjectorDB</w:t>
-      </w:r>
-      <w:proofErr w:type="spellEnd"/>
-      <w:r>
-        <w:t xml:space="preserve"> should be able to provide data to </w:t>
-      </w:r>
-      <w:proofErr w:type="spellStart"/>
+        <w:t>The InjectorDB should be able to provide data to InjectorProcess</w:t>
+      </w:r>
+    </w:p>
+    <w:p>
+      <w:pPr>
+        <w:pStyle w:val="2"/>
+      </w:pPr>
+      <w:bookmarkStart w:id="9" w:name="_Toc44374073"/>
+      <w:r>
+        <w:t xml:space="preserve">R2: </w:t>
+      </w:r>
       <w:r>
         <w:t>InjectorProcess</w:t>
       </w:r>
-      <w:proofErr w:type="spellEnd"/>
-    </w:p>
-    <w:p>
-      <w:pPr>
-        <w:pStyle w:val="3"/>
-        <w:ind w:left="360"/>
-      </w:pPr>
-      <w:bookmarkStart w:id="9" w:name="_Toc39492971"/>
-      <w:r>
-        <w:t xml:space="preserve">R2: </w:t>
-      </w:r>
-      <w:proofErr w:type="spellStart"/>
-      <w:r>
-        <w:t>InjectorProcess</w:t>
-      </w:r>
       <w:bookmarkEnd w:id="9"/>
-      <w:proofErr w:type="spellEnd"/>
     </w:p>
     <w:p>
       <w:pPr>
@@ -2198,15 +2205,7 @@
         <w:t>R2.1</w:t>
       </w:r>
       <w:r>
-        <w:t xml:space="preserve">: The </w:t>
-      </w:r>
-      <w:proofErr w:type="spellStart"/>
-      <w:r>
-        <w:t>injectorProcess</w:t>
-      </w:r>
-      <w:proofErr w:type="spellEnd"/>
-      <w:r>
-        <w:t xml:space="preserve"> should be able to check limits</w:t>
+        <w:t>: The injectorProcess should be able to check limits</w:t>
       </w:r>
     </w:p>
     <w:p>
@@ -2221,15 +2220,7 @@
         <w:t>R2.1.1</w:t>
       </w:r>
       <w:r>
-        <w:t xml:space="preserve">: The </w:t>
-      </w:r>
-      <w:proofErr w:type="spellStart"/>
-      <w:r>
-        <w:t>injectorProcess</w:t>
-      </w:r>
-      <w:proofErr w:type="spellEnd"/>
-      <w:r>
-        <w:t xml:space="preserve"> should be able to check speed limit</w:t>
+        <w:t>: The injectorProcess should be able to check speed limit</w:t>
       </w:r>
     </w:p>
     <w:p>
@@ -2244,15 +2235,10 @@
         <w:t>R2.1.2</w:t>
       </w:r>
       <w:r>
-        <w:t xml:space="preserve">: The </w:t>
-      </w:r>
-      <w:proofErr w:type="spellStart"/>
-      <w:r>
-        <w:t>injectorProcess</w:t>
-      </w:r>
-      <w:proofErr w:type="spellEnd"/>
-      <w:r>
-        <w:t xml:space="preserve"> should be able to check amount limit</w:t>
+        <w:t>: The injectorProcess should be able to check amount limit</w:t>
+      </w:r>
+      <w:r>
+        <w:t>, both in short period and in one day</w:t>
       </w:r>
     </w:p>
     <w:p>
@@ -2267,15 +2253,7 @@
         <w:t>R2.2</w:t>
       </w:r>
       <w:r>
-        <w:t xml:space="preserve">: The </w:t>
-      </w:r>
-      <w:proofErr w:type="spellStart"/>
-      <w:r>
-        <w:t>injectorProcess</w:t>
-      </w:r>
-      <w:proofErr w:type="spellEnd"/>
-      <w:r>
-        <w:t xml:space="preserve"> should be able to control </w:t>
+        <w:t xml:space="preserve">: The injectorProcess should be able to control </w:t>
       </w:r>
       <w:r>
         <w:t>injection</w:t>
@@ -2293,15 +2271,7 @@
         </w:numPr>
       </w:pPr>
       <w:r>
-        <w:t xml:space="preserve">R2.2.1: The </w:t>
-      </w:r>
-      <w:proofErr w:type="spellStart"/>
-      <w:r>
-        <w:t>injectorProcess</w:t>
-      </w:r>
-      <w:proofErr w:type="spellEnd"/>
-      <w:r>
-        <w:t xml:space="preserve"> should be able to start and stop injection</w:t>
+        <w:t>R2.2.1: The injectorProcess should be able to start and stop injection</w:t>
       </w:r>
     </w:p>
     <w:p>
@@ -2330,19 +2300,16 @@
     </w:p>
     <w:p>
       <w:pPr>
-        <w:pStyle w:val="3"/>
-        <w:ind w:left="360"/>
-      </w:pPr>
-      <w:bookmarkStart w:id="10" w:name="_Toc39492972"/>
+        <w:pStyle w:val="2"/>
+      </w:pPr>
+      <w:bookmarkStart w:id="10" w:name="_Toc44374074"/>
       <w:r>
         <w:t xml:space="preserve">R3: </w:t>
       </w:r>
-      <w:proofErr w:type="spellStart"/>
       <w:r>
         <w:t>InjectorUI</w:t>
       </w:r>
       <w:bookmarkEnd w:id="10"/>
-      <w:proofErr w:type="spellEnd"/>
       <w:r>
         <w:t xml:space="preserve"> </w:t>
       </w:r>
@@ -2356,15 +2323,13 @@
         </w:numPr>
       </w:pPr>
       <w:r>
-        <w:t xml:space="preserve">R3.1: The </w:t>
-      </w:r>
-      <w:proofErr w:type="spellStart"/>
-      <w:r>
-        <w:t>injectorUI</w:t>
-      </w:r>
-      <w:proofErr w:type="spellEnd"/>
-      <w:r>
-        <w:t xml:space="preserve"> should be able to displace current status</w:t>
+        <w:t>R3.1: The injectorUI should be able to displa</w:t>
+      </w:r>
+      <w:r>
+        <w:t>y</w:t>
+      </w:r>
+      <w:r>
+        <w:t xml:space="preserve"> current status</w:t>
       </w:r>
     </w:p>
     <w:p>
@@ -2376,15 +2341,13 @@
         </w:numPr>
       </w:pPr>
       <w:r>
-        <w:t xml:space="preserve">R3.1.1: The </w:t>
-      </w:r>
-      <w:proofErr w:type="spellStart"/>
-      <w:r>
-        <w:t>injectorUI</w:t>
-      </w:r>
-      <w:proofErr w:type="spellEnd"/>
-      <w:r>
-        <w:t xml:space="preserve"> should be able to displace current speed of injection, amount had been injected and</w:t>
+        <w:t>R3.1.1: The injectorUI should be able to displa</w:t>
+      </w:r>
+      <w:r>
+        <w:t>y</w:t>
+      </w:r>
+      <w:r>
+        <w:t xml:space="preserve"> current speed of injection, amount had been injected and</w:t>
       </w:r>
       <w:r>
         <w:t xml:space="preserve"> amount/</w:t>
@@ -2402,15 +2365,7 @@
         </w:numPr>
       </w:pPr>
       <w:r>
-        <w:t xml:space="preserve">R3.2: The </w:t>
-      </w:r>
-      <w:proofErr w:type="spellStart"/>
-      <w:r>
-        <w:t>injectorUI</w:t>
-      </w:r>
-      <w:proofErr w:type="spellEnd"/>
-      <w:r>
-        <w:t xml:space="preserve"> should be able to show deny information when some limits have been reached or internal exceptions happen</w:t>
+        <w:t>R3.2: The injectorUI should be able to show deny information when some limits have been reached or internal exceptions happen</w:t>
       </w:r>
     </w:p>
     <w:p>
@@ -2428,15 +2383,7 @@
         <w:t>3</w:t>
       </w:r>
       <w:r>
-        <w:t xml:space="preserve">: The </w:t>
-      </w:r>
-      <w:proofErr w:type="spellStart"/>
-      <w:r>
-        <w:t>injectorUI</w:t>
-      </w:r>
-      <w:proofErr w:type="spellEnd"/>
-      <w:r>
-        <w:t xml:space="preserve"> should be able to show </w:t>
+        <w:t xml:space="preserve">: The injectorUI should be able to show </w:t>
       </w:r>
       <w:r>
         <w:t>input blocks, limits should be made on the input level first</w:t>
@@ -3657,6 +3604,15 @@
     <w:uiPriority w:val="99"/>
     <w:rsid w:val="005B424B"/>
   </w:style>
+  <w:style w:type="paragraph" w:styleId="TOC1">
+    <w:name w:val="toc 1"/>
+    <w:basedOn w:val="a"/>
+    <w:next w:val="a"/>
+    <w:autoRedefine/>
+    <w:uiPriority w:val="39"/>
+    <w:unhideWhenUsed/>
+    <w:rsid w:val="00CC79B8"/>
+  </w:style>
 </w:styles>
 </file>
 
@@ -3924,7 +3880,7 @@
 <file path=customXml/item1.xml><?xml version="1.0" encoding="utf-8"?>
 <CoverPageProperties xmlns="http://schemas.microsoft.com/office/2006/coverPageProps">
   <PublishDate/>
-  <Abstract>Author: 沈君达</Abstract>
+  <Abstract>Author: Junda Shen</Abstract>
   <CompanyAddress/>
   <CompanyPhone/>
   <CompanyFax/>
@@ -3945,7 +3901,7 @@
 </file>
 
 <file path=customXml/itemProps2.xml><?xml version="1.0" encoding="utf-8"?>
-<ds:datastoreItem xmlns:ds="http://schemas.openxmlformats.org/officeDocument/2006/customXml" ds:itemID="{2F2B4546-0ACA-4779-86A2-273016336239}">
+<ds:datastoreItem xmlns:ds="http://schemas.openxmlformats.org/officeDocument/2006/customXml" ds:itemID="{E382C403-8A38-4AF6-9C43-1FA24E857695}">
   <ds:schemaRefs>
     <ds:schemaRef ds:uri="http://schemas.openxmlformats.org/officeDocument/2006/bibliography"/>
   </ds:schemaRefs>

</xml_diff>